<commit_message>
added Use Cases Template and Requiremenst
</commit_message>
<xml_diff>
--- a/Documents/Requirements.docx
+++ b/Documents/Requirements.docx
@@ -16,8 +16,16 @@
           <w:sz w:val="36"/>
           <w:szCs w:val="36"/>
         </w:rPr>
-        <w:t xml:space="preserve">Project 01 </w:t>
-      </w:r>
+        <w:t>Project 01 Requirements</w:t>
+      </w:r>
+      <w:r/>
+    </w:p>
+    <w:p>
+      <w:pPr>
+        <w:pStyle w:val="Textkrper"/>
+        <w:spacing w:lineRule="auto" w:line="360"/>
+        <w:jc w:val="center"/>
+      </w:pPr>
       <w:r>
         <w:rPr>
           <w:rFonts w:ascii="Arial" w:hAnsi="Arial"/>
@@ -26,7 +34,7 @@
           <w:sz w:val="36"/>
           <w:szCs w:val="36"/>
         </w:rPr>
-        <w:t>Requirements</w:t>
+        <w:t>PhatChat</w:t>
       </w:r>
       <w:r/>
     </w:p>
@@ -44,13 +52,13 @@
           <w:sz w:val="36"/>
           <w:szCs w:val="36"/>
         </w:rPr>
-        <w:t>PhatChat</w:t>
-      </w:r>
-      <w:r/>
-    </w:p>
-    <w:p>
-      <w:pPr>
-        <w:pStyle w:val="Textkrper"/>
+        <w:t>Josephine Lipkin, Justus Flerlage</w:t>
+      </w:r>
+      <w:r/>
+    </w:p>
+    <w:p>
+      <w:pPr>
+        <w:pStyle w:val="TabellenInhalt"/>
         <w:spacing w:lineRule="auto" w:line="360"/>
         <w:jc w:val="center"/>
       </w:pPr>
@@ -62,15 +70,873 @@
           <w:sz w:val="36"/>
           <w:szCs w:val="36"/>
         </w:rPr>
-        <w:t>Josephine Lipkin, Justus Flerlage</w:t>
-      </w:r>
-      <w:r/>
-    </w:p>
-    <w:p>
-      <w:pPr>
-        <w:pStyle w:val="TabellenInhalt"/>
-        <w:spacing w:lineRule="auto" w:line="360"/>
-        <w:jc w:val="center"/>
+        <w:t>April 26, 2015</w:t>
+      </w:r>
+      <w:r/>
+    </w:p>
+    <w:p>
+      <w:pPr>
+        <w:pStyle w:val="Textkrper"/>
+        <w:spacing w:lineRule="auto" w:line="360"/>
+        <w:rPr>
+          <w:sz w:val="24"/>
+          <w:sz w:val="24"/>
+          <w:szCs w:val="20"/>
+          <w:rFonts w:ascii="Arial" w:hAnsi="Arial" w:eastAsia="Times New Roman" w:cs="Times New Roman"/>
+          <w:color w:val="00000A"/>
+          <w:lang w:val="en-US" w:eastAsia="en-US" w:bidi="ar-SA"/>
+        </w:rPr>
+      </w:pPr>
+      <w:r>
+        <w:rPr>
+          <w:rFonts w:eastAsia="Times New Roman" w:cs="Times New Roman" w:ascii="Arial" w:hAnsi="Arial"/>
+          <w:color w:val="00000A"/>
+          <w:sz w:val="24"/>
+          <w:szCs w:val="20"/>
+          <w:lang w:val="en-US" w:eastAsia="en-US" w:bidi="ar-SA"/>
+        </w:rPr>
+      </w:r>
+      <w:r/>
+    </w:p>
+    <w:p>
+      <w:pPr>
+        <w:pStyle w:val="Textkrper"/>
+        <w:spacing w:lineRule="auto" w:line="360"/>
+        <w:rPr>
+          <w:sz w:val="24"/>
+          <w:sz w:val="24"/>
+          <w:szCs w:val="20"/>
+          <w:rFonts w:ascii="Arial" w:hAnsi="Arial" w:eastAsia="Times New Roman" w:cs="Times New Roman"/>
+          <w:color w:val="00000A"/>
+          <w:lang w:val="en-US" w:eastAsia="en-US" w:bidi="ar-SA"/>
+        </w:rPr>
+      </w:pPr>
+      <w:r>
+        <w:rPr>
+          <w:rFonts w:eastAsia="Times New Roman" w:cs="Times New Roman" w:ascii="Arial" w:hAnsi="Arial"/>
+          <w:color w:val="00000A"/>
+          <w:sz w:val="24"/>
+          <w:szCs w:val="20"/>
+          <w:lang w:val="en-US" w:eastAsia="en-US" w:bidi="ar-SA"/>
+        </w:rPr>
+      </w:r>
+      <w:r/>
+    </w:p>
+    <w:p>
+      <w:pPr>
+        <w:pStyle w:val="Textkrper"/>
+        <w:spacing w:lineRule="auto" w:line="360"/>
+        <w:rPr>
+          <w:sz w:val="24"/>
+          <w:sz w:val="24"/>
+          <w:szCs w:val="20"/>
+          <w:rFonts w:ascii="Arial" w:hAnsi="Arial" w:eastAsia="Times New Roman" w:cs="Times New Roman"/>
+          <w:color w:val="00000A"/>
+          <w:lang w:val="en-US" w:eastAsia="en-US" w:bidi="ar-SA"/>
+        </w:rPr>
+      </w:pPr>
+      <w:r>
+        <w:rPr>
+          <w:rFonts w:eastAsia="Times New Roman" w:cs="Times New Roman" w:ascii="Arial" w:hAnsi="Arial"/>
+          <w:color w:val="00000A"/>
+          <w:sz w:val="24"/>
+          <w:szCs w:val="20"/>
+          <w:lang w:val="en-US" w:eastAsia="en-US" w:bidi="ar-SA"/>
+        </w:rPr>
+      </w:r>
+      <w:r/>
+    </w:p>
+    <w:p>
+      <w:pPr>
+        <w:pStyle w:val="Textkrper"/>
+        <w:spacing w:lineRule="auto" w:line="360"/>
+        <w:rPr>
+          <w:sz w:val="24"/>
+          <w:sz w:val="24"/>
+          <w:szCs w:val="20"/>
+          <w:rFonts w:ascii="Arial" w:hAnsi="Arial" w:eastAsia="Times New Roman" w:cs="Times New Roman"/>
+          <w:color w:val="00000A"/>
+          <w:lang w:val="en-US" w:eastAsia="en-US" w:bidi="ar-SA"/>
+        </w:rPr>
+      </w:pPr>
+      <w:r>
+        <w:rPr>
+          <w:rFonts w:eastAsia="Times New Roman" w:cs="Times New Roman" w:ascii="Arial" w:hAnsi="Arial"/>
+          <w:color w:val="00000A"/>
+          <w:sz w:val="24"/>
+          <w:szCs w:val="20"/>
+          <w:lang w:val="en-US" w:eastAsia="en-US" w:bidi="ar-SA"/>
+        </w:rPr>
+      </w:r>
+      <w:r/>
+    </w:p>
+    <w:p>
+      <w:pPr>
+        <w:pStyle w:val="Textkrper"/>
+        <w:spacing w:lineRule="auto" w:line="360"/>
+        <w:rPr>
+          <w:sz w:val="24"/>
+          <w:sz w:val="24"/>
+          <w:szCs w:val="20"/>
+          <w:rFonts w:ascii="Arial" w:hAnsi="Arial" w:eastAsia="Times New Roman" w:cs="Times New Roman"/>
+          <w:color w:val="00000A"/>
+          <w:lang w:val="en-US" w:eastAsia="en-US" w:bidi="ar-SA"/>
+        </w:rPr>
+      </w:pPr>
+      <w:r>
+        <w:rPr>
+          <w:rFonts w:eastAsia="Times New Roman" w:cs="Times New Roman" w:ascii="Arial" w:hAnsi="Arial"/>
+          <w:color w:val="00000A"/>
+          <w:sz w:val="24"/>
+          <w:szCs w:val="20"/>
+          <w:lang w:val="en-US" w:eastAsia="en-US" w:bidi="ar-SA"/>
+        </w:rPr>
+      </w:r>
+      <w:r/>
+    </w:p>
+    <w:p>
+      <w:pPr>
+        <w:pStyle w:val="Textkrper"/>
+        <w:spacing w:lineRule="auto" w:line="360"/>
+        <w:rPr>
+          <w:sz w:val="24"/>
+          <w:sz w:val="24"/>
+          <w:szCs w:val="20"/>
+          <w:rFonts w:ascii="Arial" w:hAnsi="Arial" w:eastAsia="Times New Roman" w:cs="Times New Roman"/>
+          <w:color w:val="00000A"/>
+          <w:lang w:val="en-US" w:eastAsia="en-US" w:bidi="ar-SA"/>
+        </w:rPr>
+      </w:pPr>
+      <w:r>
+        <w:rPr>
+          <w:rFonts w:eastAsia="Times New Roman" w:cs="Times New Roman" w:ascii="Arial" w:hAnsi="Arial"/>
+          <w:color w:val="00000A"/>
+          <w:sz w:val="24"/>
+          <w:szCs w:val="20"/>
+          <w:lang w:val="en-US" w:eastAsia="en-US" w:bidi="ar-SA"/>
+        </w:rPr>
+      </w:r>
+      <w:r/>
+    </w:p>
+    <w:p>
+      <w:pPr>
+        <w:pStyle w:val="Textkrper"/>
+        <w:spacing w:lineRule="auto" w:line="360"/>
+        <w:rPr>
+          <w:sz w:val="24"/>
+          <w:sz w:val="24"/>
+          <w:szCs w:val="20"/>
+          <w:rFonts w:ascii="Arial" w:hAnsi="Arial" w:eastAsia="Times New Roman" w:cs="Times New Roman"/>
+          <w:color w:val="00000A"/>
+          <w:lang w:val="en-US" w:eastAsia="en-US" w:bidi="ar-SA"/>
+        </w:rPr>
+      </w:pPr>
+      <w:r>
+        <w:rPr>
+          <w:rFonts w:eastAsia="Times New Roman" w:cs="Times New Roman" w:ascii="Arial" w:hAnsi="Arial"/>
+          <w:color w:val="00000A"/>
+          <w:sz w:val="24"/>
+          <w:szCs w:val="20"/>
+          <w:lang w:val="en-US" w:eastAsia="en-US" w:bidi="ar-SA"/>
+        </w:rPr>
+      </w:r>
+      <w:r/>
+    </w:p>
+    <w:p>
+      <w:pPr>
+        <w:pStyle w:val="Textkrper"/>
+        <w:spacing w:lineRule="auto" w:line="360"/>
+        <w:rPr>
+          <w:sz w:val="24"/>
+          <w:sz w:val="24"/>
+          <w:szCs w:val="20"/>
+          <w:rFonts w:ascii="Arial" w:hAnsi="Arial" w:eastAsia="Times New Roman" w:cs="Times New Roman"/>
+          <w:color w:val="00000A"/>
+          <w:lang w:val="en-US" w:eastAsia="en-US" w:bidi="ar-SA"/>
+        </w:rPr>
+      </w:pPr>
+      <w:r>
+        <w:rPr>
+          <w:rFonts w:eastAsia="Times New Roman" w:cs="Times New Roman" w:ascii="Arial" w:hAnsi="Arial"/>
+          <w:color w:val="00000A"/>
+          <w:sz w:val="24"/>
+          <w:szCs w:val="20"/>
+          <w:lang w:val="en-US" w:eastAsia="en-US" w:bidi="ar-SA"/>
+        </w:rPr>
+      </w:r>
+      <w:r/>
+    </w:p>
+    <w:p>
+      <w:pPr>
+        <w:pStyle w:val="Textkrper"/>
+        <w:spacing w:lineRule="auto" w:line="360"/>
+        <w:rPr>
+          <w:sz w:val="24"/>
+          <w:sz w:val="24"/>
+          <w:szCs w:val="20"/>
+          <w:rFonts w:ascii="Arial" w:hAnsi="Arial" w:eastAsia="Times New Roman" w:cs="Times New Roman"/>
+          <w:color w:val="00000A"/>
+          <w:lang w:val="en-US" w:eastAsia="en-US" w:bidi="ar-SA"/>
+        </w:rPr>
+      </w:pPr>
+      <w:r>
+        <w:rPr>
+          <w:rFonts w:eastAsia="Times New Roman" w:cs="Times New Roman" w:ascii="Arial" w:hAnsi="Arial"/>
+          <w:color w:val="00000A"/>
+          <w:sz w:val="24"/>
+          <w:szCs w:val="20"/>
+          <w:lang w:val="en-US" w:eastAsia="en-US" w:bidi="ar-SA"/>
+        </w:rPr>
+      </w:r>
+      <w:r/>
+    </w:p>
+    <w:p>
+      <w:pPr>
+        <w:pStyle w:val="Textkrper"/>
+        <w:spacing w:lineRule="auto" w:line="360"/>
+        <w:rPr>
+          <w:sz w:val="24"/>
+          <w:sz w:val="24"/>
+          <w:szCs w:val="20"/>
+          <w:rFonts w:ascii="Arial" w:hAnsi="Arial" w:eastAsia="Times New Roman" w:cs="Times New Roman"/>
+          <w:color w:val="00000A"/>
+          <w:lang w:val="en-US" w:eastAsia="en-US" w:bidi="ar-SA"/>
+        </w:rPr>
+      </w:pPr>
+      <w:r>
+        <w:rPr>
+          <w:rFonts w:eastAsia="Times New Roman" w:cs="Times New Roman" w:ascii="Arial" w:hAnsi="Arial"/>
+          <w:color w:val="00000A"/>
+          <w:sz w:val="24"/>
+          <w:szCs w:val="20"/>
+          <w:lang w:val="en-US" w:eastAsia="en-US" w:bidi="ar-SA"/>
+        </w:rPr>
+      </w:r>
+      <w:r/>
+    </w:p>
+    <w:p>
+      <w:pPr>
+        <w:pStyle w:val="Textkrper"/>
+        <w:spacing w:lineRule="auto" w:line="360"/>
+        <w:rPr>
+          <w:sz w:val="24"/>
+          <w:sz w:val="24"/>
+          <w:szCs w:val="20"/>
+          <w:rFonts w:ascii="Arial" w:hAnsi="Arial" w:eastAsia="Times New Roman" w:cs="Times New Roman"/>
+          <w:color w:val="00000A"/>
+          <w:lang w:val="en-US" w:eastAsia="en-US" w:bidi="ar-SA"/>
+        </w:rPr>
+      </w:pPr>
+      <w:r>
+        <w:rPr>
+          <w:rFonts w:eastAsia="Times New Roman" w:cs="Times New Roman" w:ascii="Arial" w:hAnsi="Arial"/>
+          <w:color w:val="00000A"/>
+          <w:sz w:val="24"/>
+          <w:szCs w:val="20"/>
+          <w:lang w:val="en-US" w:eastAsia="en-US" w:bidi="ar-SA"/>
+        </w:rPr>
+      </w:r>
+      <w:r/>
+    </w:p>
+    <w:p>
+      <w:pPr>
+        <w:pStyle w:val="Textkrper"/>
+        <w:spacing w:lineRule="auto" w:line="360"/>
+        <w:rPr>
+          <w:sz w:val="24"/>
+          <w:sz w:val="24"/>
+          <w:szCs w:val="20"/>
+          <w:rFonts w:ascii="Arial" w:hAnsi="Arial" w:eastAsia="Times New Roman" w:cs="Times New Roman"/>
+          <w:color w:val="00000A"/>
+          <w:lang w:val="en-US" w:eastAsia="en-US" w:bidi="ar-SA"/>
+        </w:rPr>
+      </w:pPr>
+      <w:r>
+        <w:rPr>
+          <w:rFonts w:eastAsia="Times New Roman" w:cs="Times New Roman" w:ascii="Arial" w:hAnsi="Arial"/>
+          <w:color w:val="00000A"/>
+          <w:sz w:val="24"/>
+          <w:szCs w:val="20"/>
+          <w:lang w:val="en-US" w:eastAsia="en-US" w:bidi="ar-SA"/>
+        </w:rPr>
+      </w:r>
+      <w:r/>
+    </w:p>
+    <w:p>
+      <w:pPr>
+        <w:pStyle w:val="Textkrper"/>
+        <w:spacing w:lineRule="auto" w:line="360"/>
+        <w:rPr>
+          <w:sz w:val="24"/>
+          <w:sz w:val="24"/>
+          <w:szCs w:val="20"/>
+          <w:rFonts w:ascii="Arial" w:hAnsi="Arial" w:eastAsia="Times New Roman" w:cs="Times New Roman"/>
+          <w:color w:val="00000A"/>
+          <w:lang w:val="en-US" w:eastAsia="en-US" w:bidi="ar-SA"/>
+        </w:rPr>
+      </w:pPr>
+      <w:r>
+        <w:rPr>
+          <w:rFonts w:eastAsia="Times New Roman" w:cs="Times New Roman" w:ascii="Arial" w:hAnsi="Arial"/>
+          <w:color w:val="00000A"/>
+          <w:sz w:val="24"/>
+          <w:szCs w:val="20"/>
+          <w:lang w:val="en-US" w:eastAsia="en-US" w:bidi="ar-SA"/>
+        </w:rPr>
+      </w:r>
+      <w:r/>
+    </w:p>
+    <w:p>
+      <w:pPr>
+        <w:pStyle w:val="Textkrper"/>
+        <w:spacing w:lineRule="auto" w:line="360"/>
+        <w:rPr>
+          <w:sz w:val="24"/>
+          <w:sz w:val="24"/>
+          <w:szCs w:val="20"/>
+          <w:rFonts w:ascii="Arial" w:hAnsi="Arial" w:eastAsia="Times New Roman" w:cs="Times New Roman"/>
+          <w:color w:val="00000A"/>
+          <w:lang w:val="en-US" w:eastAsia="en-US" w:bidi="ar-SA"/>
+        </w:rPr>
+      </w:pPr>
+      <w:r>
+        <w:rPr>
+          <w:rFonts w:eastAsia="Times New Roman" w:cs="Times New Roman" w:ascii="Arial" w:hAnsi="Arial"/>
+          <w:color w:val="00000A"/>
+          <w:sz w:val="24"/>
+          <w:szCs w:val="20"/>
+          <w:lang w:val="en-US" w:eastAsia="en-US" w:bidi="ar-SA"/>
+        </w:rPr>
+      </w:r>
+      <w:r/>
+    </w:p>
+    <w:p>
+      <w:pPr>
+        <w:pStyle w:val="Textkrper"/>
+        <w:spacing w:lineRule="auto" w:line="360"/>
+        <w:rPr>
+          <w:sz w:val="24"/>
+          <w:sz w:val="24"/>
+          <w:szCs w:val="20"/>
+          <w:rFonts w:ascii="Arial" w:hAnsi="Arial" w:eastAsia="Times New Roman" w:cs="Times New Roman"/>
+          <w:color w:val="00000A"/>
+          <w:lang w:val="en-US" w:eastAsia="en-US" w:bidi="ar-SA"/>
+        </w:rPr>
+      </w:pPr>
+      <w:r>
+        <w:rPr>
+          <w:rFonts w:eastAsia="Times New Roman" w:cs="Times New Roman" w:ascii="Arial" w:hAnsi="Arial"/>
+          <w:color w:val="00000A"/>
+          <w:sz w:val="24"/>
+          <w:szCs w:val="20"/>
+          <w:lang w:val="en-US" w:eastAsia="en-US" w:bidi="ar-SA"/>
+        </w:rPr>
+      </w:r>
+      <w:r/>
+    </w:p>
+    <w:p>
+      <w:pPr>
+        <w:pStyle w:val="Textkrper"/>
+        <w:spacing w:lineRule="auto" w:line="360"/>
+        <w:rPr>
+          <w:sz w:val="24"/>
+          <w:sz w:val="24"/>
+          <w:szCs w:val="20"/>
+          <w:rFonts w:ascii="Arial" w:hAnsi="Arial" w:eastAsia="Times New Roman" w:cs="Times New Roman"/>
+          <w:color w:val="00000A"/>
+          <w:lang w:val="en-US" w:eastAsia="en-US" w:bidi="ar-SA"/>
+        </w:rPr>
+      </w:pPr>
+      <w:r>
+        <w:rPr>
+          <w:rFonts w:eastAsia="Times New Roman" w:cs="Times New Roman" w:ascii="Arial" w:hAnsi="Arial"/>
+          <w:color w:val="00000A"/>
+          <w:sz w:val="24"/>
+          <w:szCs w:val="20"/>
+          <w:lang w:val="en-US" w:eastAsia="en-US" w:bidi="ar-SA"/>
+        </w:rPr>
+      </w:r>
+      <w:r/>
+    </w:p>
+    <w:p>
+      <w:pPr>
+        <w:pStyle w:val="Textkrper"/>
+        <w:spacing w:lineRule="auto" w:line="360"/>
+        <w:rPr>
+          <w:sz w:val="24"/>
+          <w:sz w:val="24"/>
+          <w:szCs w:val="20"/>
+          <w:rFonts w:ascii="Arial" w:hAnsi="Arial" w:eastAsia="Times New Roman" w:cs="Times New Roman"/>
+          <w:color w:val="00000A"/>
+          <w:lang w:val="en-US" w:eastAsia="en-US" w:bidi="ar-SA"/>
+        </w:rPr>
+      </w:pPr>
+      <w:r>
+        <w:rPr>
+          <w:rFonts w:eastAsia="Times New Roman" w:cs="Times New Roman" w:ascii="Arial" w:hAnsi="Arial"/>
+          <w:color w:val="00000A"/>
+          <w:sz w:val="24"/>
+          <w:szCs w:val="20"/>
+          <w:lang w:val="en-US" w:eastAsia="en-US" w:bidi="ar-SA"/>
+        </w:rPr>
+      </w:r>
+      <w:r/>
+    </w:p>
+    <w:p>
+      <w:pPr>
+        <w:pStyle w:val="Inhaltsverzeichnisberschrift"/>
+        <w:spacing w:lineRule="auto" w:line="360"/>
+      </w:pPr>
+      <w:r>
+        <w:rPr>
+          <w:rFonts w:eastAsia="Times New Roman" w:cs="Times New Roman" w:ascii="Arial" w:hAnsi="Arial"/>
+          <w:b/>
+          <w:bCs/>
+          <w:color w:val="00000A"/>
+          <w:sz w:val="36"/>
+          <w:szCs w:val="36"/>
+          <w:lang w:val="en-US" w:eastAsia="en-US" w:bidi="ar-SA"/>
+        </w:rPr>
+        <w:t>Table of Contents</w:t>
+      </w:r>
+      <w:r/>
+    </w:p>
+    <w:p>
+      <w:pPr>
+        <w:pStyle w:val="Inhaltsverzeichnisberschrift"/>
+        <w:spacing w:lineRule="auto" w:line="360"/>
+        <w:rPr>
+          <w:sz w:val="24"/>
+          <w:sz w:val="24"/>
+          <w:szCs w:val="20"/>
+          <w:rFonts w:ascii="Arial" w:hAnsi="Arial" w:eastAsia="Times New Roman" w:cs="Times New Roman"/>
+          <w:color w:val="00000A"/>
+          <w:lang w:val="en-US" w:eastAsia="en-US" w:bidi="ar-SA"/>
+        </w:rPr>
+      </w:pPr>
+      <w:r>
+        <w:rPr>
+          <w:rFonts w:eastAsia="Times New Roman" w:cs="Times New Roman" w:ascii="Arial" w:hAnsi="Arial"/>
+          <w:color w:val="00000A"/>
+          <w:sz w:val="24"/>
+          <w:szCs w:val="20"/>
+          <w:lang w:val="en-US" w:eastAsia="en-US" w:bidi="ar-SA"/>
+        </w:rPr>
+      </w:r>
+      <w:r/>
+    </w:p>
+    <w:p>
+      <w:pPr>
+        <w:pStyle w:val="Inhaltsverzeichnisberschrift"/>
+        <w:spacing w:lineRule="auto" w:line="360"/>
+        <w:rPr>
+          <w:sz w:val="24"/>
+          <w:sz w:val="24"/>
+          <w:szCs w:val="20"/>
+          <w:rFonts w:ascii="Arial" w:hAnsi="Arial" w:eastAsia="Times New Roman" w:cs="Times New Roman"/>
+          <w:color w:val="00000A"/>
+          <w:lang w:val="en-US" w:eastAsia="en-US" w:bidi="ar-SA"/>
+        </w:rPr>
+      </w:pPr>
+      <w:r>
+        <w:rPr>
+          <w:rFonts w:eastAsia="Times New Roman" w:cs="Times New Roman" w:ascii="Arial" w:hAnsi="Arial"/>
+          <w:color w:val="00000A"/>
+          <w:sz w:val="24"/>
+          <w:szCs w:val="20"/>
+          <w:lang w:val="en-US" w:eastAsia="en-US" w:bidi="ar-SA"/>
+        </w:rPr>
+      </w:r>
+      <w:r/>
+    </w:p>
+    <w:p>
+      <w:pPr>
+        <w:pStyle w:val="Inhaltsverzeichnisberschrift"/>
+        <w:spacing w:lineRule="auto" w:line="360"/>
+        <w:rPr>
+          <w:sz w:val="24"/>
+          <w:sz w:val="24"/>
+          <w:szCs w:val="20"/>
+          <w:rFonts w:ascii="Arial" w:hAnsi="Arial" w:eastAsia="Times New Roman" w:cs="Times New Roman"/>
+          <w:color w:val="00000A"/>
+          <w:lang w:val="en-US" w:eastAsia="en-US" w:bidi="ar-SA"/>
+        </w:rPr>
+      </w:pPr>
+      <w:r>
+        <w:rPr>
+          <w:rFonts w:eastAsia="Times New Roman" w:cs="Times New Roman" w:ascii="Arial" w:hAnsi="Arial"/>
+          <w:color w:val="00000A"/>
+          <w:sz w:val="24"/>
+          <w:szCs w:val="20"/>
+          <w:lang w:val="en-US" w:eastAsia="en-US" w:bidi="ar-SA"/>
+        </w:rPr>
+      </w:r>
+      <w:r/>
+    </w:p>
+    <w:p>
+      <w:pPr>
+        <w:pStyle w:val="Inhaltsverzeichnisberschrift"/>
+        <w:spacing w:lineRule="auto" w:line="360"/>
+        <w:rPr>
+          <w:sz w:val="24"/>
+          <w:sz w:val="24"/>
+          <w:szCs w:val="20"/>
+          <w:rFonts w:ascii="Arial" w:hAnsi="Arial" w:eastAsia="Times New Roman" w:cs="Times New Roman"/>
+          <w:color w:val="00000A"/>
+          <w:lang w:val="en-US" w:eastAsia="en-US" w:bidi="ar-SA"/>
+        </w:rPr>
+      </w:pPr>
+      <w:r>
+        <w:rPr>
+          <w:rFonts w:eastAsia="Times New Roman" w:cs="Times New Roman" w:ascii="Arial" w:hAnsi="Arial"/>
+          <w:color w:val="00000A"/>
+          <w:sz w:val="24"/>
+          <w:szCs w:val="20"/>
+          <w:lang w:val="en-US" w:eastAsia="en-US" w:bidi="ar-SA"/>
+        </w:rPr>
+      </w:r>
+      <w:r/>
+    </w:p>
+    <w:p>
+      <w:pPr>
+        <w:pStyle w:val="Inhaltsverzeichnisberschrift"/>
+        <w:spacing w:lineRule="auto" w:line="360"/>
+        <w:rPr>
+          <w:sz w:val="24"/>
+          <w:sz w:val="24"/>
+          <w:szCs w:val="20"/>
+          <w:rFonts w:ascii="Arial" w:hAnsi="Arial" w:eastAsia="Times New Roman" w:cs="Times New Roman"/>
+          <w:color w:val="00000A"/>
+          <w:lang w:val="en-US" w:eastAsia="en-US" w:bidi="ar-SA"/>
+        </w:rPr>
+      </w:pPr>
+      <w:r>
+        <w:rPr>
+          <w:rFonts w:eastAsia="Times New Roman" w:cs="Times New Roman" w:ascii="Arial" w:hAnsi="Arial"/>
+          <w:color w:val="00000A"/>
+          <w:sz w:val="24"/>
+          <w:szCs w:val="20"/>
+          <w:lang w:val="en-US" w:eastAsia="en-US" w:bidi="ar-SA"/>
+        </w:rPr>
+      </w:r>
+      <w:r/>
+    </w:p>
+    <w:p>
+      <w:pPr>
+        <w:pStyle w:val="Inhaltsverzeichnisberschrift"/>
+        <w:spacing w:lineRule="auto" w:line="360"/>
+        <w:rPr>
+          <w:sz w:val="24"/>
+          <w:sz w:val="24"/>
+          <w:szCs w:val="20"/>
+          <w:rFonts w:ascii="Arial" w:hAnsi="Arial" w:eastAsia="Times New Roman" w:cs="Times New Roman"/>
+          <w:color w:val="00000A"/>
+          <w:lang w:val="en-US" w:eastAsia="en-US" w:bidi="ar-SA"/>
+        </w:rPr>
+      </w:pPr>
+      <w:r>
+        <w:rPr>
+          <w:rFonts w:eastAsia="Times New Roman" w:cs="Times New Roman" w:ascii="Arial" w:hAnsi="Arial"/>
+          <w:color w:val="00000A"/>
+          <w:sz w:val="24"/>
+          <w:szCs w:val="20"/>
+          <w:lang w:val="en-US" w:eastAsia="en-US" w:bidi="ar-SA"/>
+        </w:rPr>
+      </w:r>
+      <w:r/>
+    </w:p>
+    <w:p>
+      <w:pPr>
+        <w:pStyle w:val="Inhaltsverzeichnisberschrift"/>
+        <w:spacing w:lineRule="auto" w:line="360"/>
+        <w:rPr>
+          <w:sz w:val="24"/>
+          <w:sz w:val="24"/>
+          <w:szCs w:val="20"/>
+          <w:rFonts w:ascii="Arial" w:hAnsi="Arial" w:eastAsia="Times New Roman" w:cs="Times New Roman"/>
+          <w:color w:val="00000A"/>
+          <w:lang w:val="en-US" w:eastAsia="en-US" w:bidi="ar-SA"/>
+        </w:rPr>
+      </w:pPr>
+      <w:r>
+        <w:rPr>
+          <w:rFonts w:eastAsia="Times New Roman" w:cs="Times New Roman" w:ascii="Arial" w:hAnsi="Arial"/>
+          <w:color w:val="00000A"/>
+          <w:sz w:val="24"/>
+          <w:szCs w:val="20"/>
+          <w:lang w:val="en-US" w:eastAsia="en-US" w:bidi="ar-SA"/>
+        </w:rPr>
+      </w:r>
+      <w:r/>
+    </w:p>
+    <w:p>
+      <w:pPr>
+        <w:pStyle w:val="Inhaltsverzeichnisberschrift"/>
+        <w:spacing w:lineRule="auto" w:line="360"/>
+        <w:rPr>
+          <w:sz w:val="24"/>
+          <w:sz w:val="24"/>
+          <w:szCs w:val="20"/>
+          <w:rFonts w:ascii="Arial" w:hAnsi="Arial" w:eastAsia="Times New Roman" w:cs="Times New Roman"/>
+          <w:color w:val="00000A"/>
+          <w:lang w:val="en-US" w:eastAsia="en-US" w:bidi="ar-SA"/>
+        </w:rPr>
+      </w:pPr>
+      <w:r>
+        <w:rPr>
+          <w:rFonts w:eastAsia="Times New Roman" w:cs="Times New Roman" w:ascii="Arial" w:hAnsi="Arial"/>
+          <w:color w:val="00000A"/>
+          <w:sz w:val="24"/>
+          <w:szCs w:val="20"/>
+          <w:lang w:val="en-US" w:eastAsia="en-US" w:bidi="ar-SA"/>
+        </w:rPr>
+      </w:r>
+      <w:r/>
+    </w:p>
+    <w:p>
+      <w:pPr>
+        <w:pStyle w:val="Inhaltsverzeichnisberschrift"/>
+        <w:spacing w:lineRule="auto" w:line="360"/>
+        <w:rPr>
+          <w:sz w:val="24"/>
+          <w:sz w:val="24"/>
+          <w:szCs w:val="20"/>
+          <w:rFonts w:ascii="Arial" w:hAnsi="Arial" w:eastAsia="Times New Roman" w:cs="Times New Roman"/>
+          <w:color w:val="00000A"/>
+          <w:lang w:val="en-US" w:eastAsia="en-US" w:bidi="ar-SA"/>
+        </w:rPr>
+      </w:pPr>
+      <w:r>
+        <w:rPr>
+          <w:rFonts w:eastAsia="Times New Roman" w:cs="Times New Roman" w:ascii="Arial" w:hAnsi="Arial"/>
+          <w:color w:val="00000A"/>
+          <w:sz w:val="24"/>
+          <w:szCs w:val="20"/>
+          <w:lang w:val="en-US" w:eastAsia="en-US" w:bidi="ar-SA"/>
+        </w:rPr>
+      </w:r>
+      <w:r/>
+    </w:p>
+    <w:p>
+      <w:pPr>
+        <w:pStyle w:val="Inhaltsverzeichnisberschrift"/>
+        <w:spacing w:lineRule="auto" w:line="360"/>
+        <w:rPr>
+          <w:sz w:val="24"/>
+          <w:sz w:val="24"/>
+          <w:szCs w:val="20"/>
+          <w:rFonts w:ascii="Arial" w:hAnsi="Arial" w:eastAsia="Times New Roman" w:cs="Times New Roman"/>
+          <w:color w:val="00000A"/>
+          <w:lang w:val="en-US" w:eastAsia="en-US" w:bidi="ar-SA"/>
+        </w:rPr>
+      </w:pPr>
+      <w:r>
+        <w:rPr>
+          <w:rFonts w:eastAsia="Times New Roman" w:cs="Times New Roman" w:ascii="Arial" w:hAnsi="Arial"/>
+          <w:color w:val="00000A"/>
+          <w:sz w:val="24"/>
+          <w:szCs w:val="20"/>
+          <w:lang w:val="en-US" w:eastAsia="en-US" w:bidi="ar-SA"/>
+        </w:rPr>
+      </w:r>
+      <w:r/>
+    </w:p>
+    <w:p>
+      <w:pPr>
+        <w:pStyle w:val="Inhaltsverzeichnisberschrift"/>
+        <w:spacing w:lineRule="auto" w:line="360"/>
+        <w:rPr>
+          <w:sz w:val="24"/>
+          <w:sz w:val="24"/>
+          <w:szCs w:val="20"/>
+          <w:rFonts w:ascii="Arial" w:hAnsi="Arial" w:eastAsia="Times New Roman" w:cs="Times New Roman"/>
+          <w:color w:val="00000A"/>
+          <w:lang w:val="en-US" w:eastAsia="en-US" w:bidi="ar-SA"/>
+        </w:rPr>
+      </w:pPr>
+      <w:r>
+        <w:rPr>
+          <w:rFonts w:eastAsia="Times New Roman" w:cs="Times New Roman" w:ascii="Arial" w:hAnsi="Arial"/>
+          <w:color w:val="00000A"/>
+          <w:sz w:val="24"/>
+          <w:szCs w:val="20"/>
+          <w:lang w:val="en-US" w:eastAsia="en-US" w:bidi="ar-SA"/>
+        </w:rPr>
+      </w:r>
+      <w:r/>
+    </w:p>
+    <w:p>
+      <w:pPr>
+        <w:pStyle w:val="Inhaltsverzeichnisberschrift"/>
+        <w:spacing w:lineRule="auto" w:line="360"/>
+        <w:rPr>
+          <w:sz w:val="24"/>
+          <w:sz w:val="24"/>
+          <w:szCs w:val="20"/>
+          <w:rFonts w:ascii="Arial" w:hAnsi="Arial" w:eastAsia="Times New Roman" w:cs="Times New Roman"/>
+          <w:color w:val="00000A"/>
+          <w:lang w:val="en-US" w:eastAsia="en-US" w:bidi="ar-SA"/>
+        </w:rPr>
+      </w:pPr>
+      <w:r>
+        <w:rPr>
+          <w:rFonts w:eastAsia="Times New Roman" w:cs="Times New Roman" w:ascii="Arial" w:hAnsi="Arial"/>
+          <w:color w:val="00000A"/>
+          <w:sz w:val="24"/>
+          <w:szCs w:val="20"/>
+          <w:lang w:val="en-US" w:eastAsia="en-US" w:bidi="ar-SA"/>
+        </w:rPr>
+      </w:r>
+      <w:r/>
+    </w:p>
+    <w:p>
+      <w:pPr>
+        <w:pStyle w:val="Inhaltsverzeichnisberschrift"/>
+        <w:spacing w:lineRule="auto" w:line="360"/>
+        <w:rPr>
+          <w:sz w:val="24"/>
+          <w:sz w:val="24"/>
+          <w:szCs w:val="20"/>
+          <w:rFonts w:ascii="Arial" w:hAnsi="Arial" w:eastAsia="Times New Roman" w:cs="Times New Roman"/>
+          <w:color w:val="00000A"/>
+          <w:lang w:val="en-US" w:eastAsia="en-US" w:bidi="ar-SA"/>
+        </w:rPr>
+      </w:pPr>
+      <w:r>
+        <w:rPr>
+          <w:rFonts w:eastAsia="Times New Roman" w:cs="Times New Roman" w:ascii="Arial" w:hAnsi="Arial"/>
+          <w:color w:val="00000A"/>
+          <w:sz w:val="24"/>
+          <w:szCs w:val="20"/>
+          <w:lang w:val="en-US" w:eastAsia="en-US" w:bidi="ar-SA"/>
+        </w:rPr>
+      </w:r>
+      <w:r/>
+    </w:p>
+    <w:p>
+      <w:pPr>
+        <w:pStyle w:val="Inhaltsverzeichnisberschrift"/>
+        <w:spacing w:lineRule="auto" w:line="360"/>
+        <w:rPr>
+          <w:sz w:val="24"/>
+          <w:sz w:val="24"/>
+          <w:szCs w:val="20"/>
+          <w:rFonts w:ascii="Arial" w:hAnsi="Arial" w:eastAsia="Times New Roman" w:cs="Times New Roman"/>
+          <w:color w:val="00000A"/>
+          <w:lang w:val="en-US" w:eastAsia="en-US" w:bidi="ar-SA"/>
+        </w:rPr>
+      </w:pPr>
+      <w:r>
+        <w:rPr>
+          <w:rFonts w:eastAsia="Times New Roman" w:cs="Times New Roman" w:ascii="Arial" w:hAnsi="Arial"/>
+          <w:color w:val="00000A"/>
+          <w:sz w:val="24"/>
+          <w:szCs w:val="20"/>
+          <w:lang w:val="en-US" w:eastAsia="en-US" w:bidi="ar-SA"/>
+        </w:rPr>
+      </w:r>
+      <w:r/>
+    </w:p>
+    <w:p>
+      <w:pPr>
+        <w:pStyle w:val="Inhaltsverzeichnisberschrift"/>
+        <w:spacing w:lineRule="auto" w:line="360"/>
+        <w:rPr>
+          <w:sz w:val="24"/>
+          <w:sz w:val="24"/>
+          <w:szCs w:val="20"/>
+          <w:rFonts w:ascii="Arial" w:hAnsi="Arial" w:eastAsia="Times New Roman" w:cs="Times New Roman"/>
+          <w:color w:val="00000A"/>
+          <w:lang w:val="en-US" w:eastAsia="en-US" w:bidi="ar-SA"/>
+        </w:rPr>
+      </w:pPr>
+      <w:r>
+        <w:rPr>
+          <w:rFonts w:eastAsia="Times New Roman" w:cs="Times New Roman" w:ascii="Arial" w:hAnsi="Arial"/>
+          <w:color w:val="00000A"/>
+          <w:sz w:val="24"/>
+          <w:szCs w:val="20"/>
+          <w:lang w:val="en-US" w:eastAsia="en-US" w:bidi="ar-SA"/>
+        </w:rPr>
+      </w:r>
+      <w:r/>
+    </w:p>
+    <w:p>
+      <w:pPr>
+        <w:pStyle w:val="Inhaltsverzeichnisberschrift"/>
+        <w:spacing w:lineRule="auto" w:line="360"/>
+        <w:rPr>
+          <w:sz w:val="24"/>
+          <w:sz w:val="24"/>
+          <w:szCs w:val="20"/>
+          <w:rFonts w:ascii="Arial" w:hAnsi="Arial" w:eastAsia="Times New Roman" w:cs="Times New Roman"/>
+          <w:color w:val="00000A"/>
+          <w:lang w:val="en-US" w:eastAsia="en-US" w:bidi="ar-SA"/>
+        </w:rPr>
+      </w:pPr>
+      <w:r>
+        <w:rPr>
+          <w:rFonts w:eastAsia="Times New Roman" w:cs="Times New Roman" w:ascii="Arial" w:hAnsi="Arial"/>
+          <w:color w:val="00000A"/>
+          <w:sz w:val="24"/>
+          <w:szCs w:val="20"/>
+          <w:lang w:val="en-US" w:eastAsia="en-US" w:bidi="ar-SA"/>
+        </w:rPr>
+      </w:r>
+      <w:r/>
+    </w:p>
+    <w:p>
+      <w:pPr>
+        <w:pStyle w:val="Inhaltsverzeichnisberschrift"/>
+        <w:spacing w:lineRule="auto" w:line="360"/>
+        <w:rPr>
+          <w:sz w:val="24"/>
+          <w:sz w:val="24"/>
+          <w:szCs w:val="20"/>
+          <w:rFonts w:ascii="Arial" w:hAnsi="Arial" w:eastAsia="Times New Roman" w:cs="Times New Roman"/>
+          <w:color w:val="00000A"/>
+          <w:lang w:val="en-US" w:eastAsia="en-US" w:bidi="ar-SA"/>
+        </w:rPr>
+      </w:pPr>
+      <w:r>
+        <w:rPr>
+          <w:rFonts w:eastAsia="Times New Roman" w:cs="Times New Roman" w:ascii="Arial" w:hAnsi="Arial"/>
+          <w:color w:val="00000A"/>
+          <w:sz w:val="24"/>
+          <w:szCs w:val="20"/>
+          <w:lang w:val="en-US" w:eastAsia="en-US" w:bidi="ar-SA"/>
+        </w:rPr>
+      </w:r>
+      <w:r/>
+    </w:p>
+    <w:p>
+      <w:pPr>
+        <w:pStyle w:val="Inhaltsverzeichnisberschrift"/>
+        <w:spacing w:lineRule="auto" w:line="360"/>
+        <w:rPr>
+          <w:sz w:val="24"/>
+          <w:sz w:val="24"/>
+          <w:szCs w:val="20"/>
+          <w:rFonts w:ascii="Arial" w:hAnsi="Arial" w:eastAsia="Times New Roman" w:cs="Times New Roman"/>
+          <w:color w:val="00000A"/>
+          <w:lang w:val="en-US" w:eastAsia="en-US" w:bidi="ar-SA"/>
+        </w:rPr>
+      </w:pPr>
+      <w:r>
+        <w:rPr>
+          <w:rFonts w:eastAsia="Times New Roman" w:cs="Times New Roman" w:ascii="Arial" w:hAnsi="Arial"/>
+          <w:color w:val="00000A"/>
+          <w:sz w:val="24"/>
+          <w:szCs w:val="20"/>
+          <w:lang w:val="en-US" w:eastAsia="en-US" w:bidi="ar-SA"/>
+        </w:rPr>
+      </w:r>
+      <w:r/>
+    </w:p>
+    <w:p>
+      <w:pPr>
+        <w:pStyle w:val="Textkrper"/>
+        <w:spacing w:lineRule="auto" w:line="360"/>
       </w:pPr>
       <w:r>
         <w:rPr>
@@ -80,99 +946,170 @@
           <w:sz w:val="36"/>
           <w:szCs w:val="36"/>
         </w:rPr>
-        <w:t xml:space="preserve">April </w:t>
-      </w:r>
-      <w:r>
-        <w:rPr>
-          <w:rFonts w:ascii="Arial" w:hAnsi="Arial"/>
+        <w:t>1.0 Server</w:t>
+      </w:r>
+      <w:r/>
+    </w:p>
+    <w:p>
+      <w:pPr>
+        <w:pStyle w:val="Textkrper"/>
+        <w:spacing w:lineRule="auto" w:line="360"/>
+      </w:pPr>
+      <w:r>
+        <w:rPr>
+          <w:rFonts w:eastAsia="Times New Roman" w:cs="Times New Roman" w:ascii="Arial" w:hAnsi="Arial"/>
           <w:b/>
           <w:bCs/>
+          <w:color w:val="00000A"/>
+          <w:sz w:val="32"/>
+          <w:szCs w:val="32"/>
+          <w:lang w:val="en-US" w:eastAsia="en-US" w:bidi="ar-SA"/>
+        </w:rPr>
+        <w:tab/>
+        <w:t>1.1 Startup</w:t>
+      </w:r>
+      <w:r/>
+    </w:p>
+    <w:p>
+      <w:pPr>
+        <w:pStyle w:val="Textkrper"/>
+        <w:spacing w:lineRule="auto" w:line="360"/>
+      </w:pPr>
+      <w:r>
+        <w:rPr>
+          <w:rFonts w:eastAsia="Times New Roman" w:cs="Times New Roman" w:ascii="Arial" w:hAnsi="Arial"/>
+          <w:b/>
+          <w:bCs/>
+          <w:color w:val="00000A"/>
+          <w:sz w:val="32"/>
+          <w:szCs w:val="32"/>
+          <w:lang w:val="en-US" w:eastAsia="en-US" w:bidi="ar-SA"/>
+        </w:rPr>
+        <w:tab/>
+        <w:t>1.2</w:t>
+      </w:r>
+      <w:r/>
+    </w:p>
+    <w:p>
+      <w:pPr>
+        <w:pStyle w:val="Textkrper"/>
+        <w:spacing w:lineRule="auto" w:line="360"/>
+      </w:pPr>
+      <w:r>
+        <w:rPr>
+          <w:rFonts w:eastAsia="Times New Roman" w:cs="Times New Roman" w:ascii="Arial" w:hAnsi="Arial"/>
+          <w:b/>
+          <w:bCs/>
+          <w:color w:val="00000A"/>
+          <w:sz w:val="32"/>
+          <w:szCs w:val="32"/>
+          <w:lang w:val="en-US" w:eastAsia="en-US" w:bidi="ar-SA"/>
+        </w:rPr>
+        <w:tab/>
+        <w:t>1.3 Shutdown</w:t>
+      </w:r>
+      <w:r/>
+    </w:p>
+    <w:p>
+      <w:pPr>
+        <w:pStyle w:val="Textkrper"/>
+        <w:spacing w:lineRule="auto" w:line="360"/>
+        <w:rPr>
+          <w:sz w:val="32"/>
+          <w:b/>
+          <w:sz w:val="32"/>
+          <w:b/>
+          <w:szCs w:val="32"/>
+          <w:bCs/>
+        </w:rPr>
+      </w:pPr>
+      <w:r>
+        <w:rPr>
+          <w:rFonts w:eastAsia="Times New Roman" w:cs="Times New Roman" w:ascii="Arial" w:hAnsi="Arial"/>
+          <w:color w:val="00000A"/>
+          <w:sz w:val="24"/>
+          <w:szCs w:val="20"/>
+          <w:lang w:val="en-US" w:eastAsia="en-US" w:bidi="ar-SA"/>
+        </w:rPr>
+      </w:r>
+      <w:r/>
+    </w:p>
+    <w:p>
+      <w:pPr>
+        <w:pStyle w:val="Textkrper"/>
+        <w:spacing w:lineRule="auto" w:line="360"/>
+      </w:pPr>
+      <w:r>
+        <w:rPr>
+          <w:rFonts w:eastAsia="Times New Roman" w:cs="Times New Roman" w:ascii="Arial" w:hAnsi="Arial"/>
+          <w:b/>
+          <w:bCs/>
+          <w:color w:val="00000A"/>
           <w:sz w:val="36"/>
           <w:szCs w:val="36"/>
-        </w:rPr>
-        <w:t>26</w:t>
-      </w:r>
-      <w:r>
-        <w:rPr>
-          <w:rFonts w:ascii="Arial" w:hAnsi="Arial"/>
+          <w:lang w:val="en-US" w:eastAsia="en-US" w:bidi="ar-SA"/>
+        </w:rPr>
+        <w:t>2.0 Client</w:t>
+      </w:r>
+      <w:r/>
+    </w:p>
+    <w:p>
+      <w:pPr>
+        <w:pStyle w:val="Textkrper"/>
+        <w:spacing w:lineRule="auto" w:line="360"/>
+      </w:pPr>
+      <w:r>
+        <w:rPr>
+          <w:rFonts w:eastAsia="Times New Roman" w:cs="Times New Roman" w:ascii="Arial" w:hAnsi="Arial"/>
           <w:b/>
           <w:bCs/>
-          <w:sz w:val="36"/>
-          <w:szCs w:val="36"/>
-        </w:rPr>
-        <w:t>, 2015</w:t>
-      </w:r>
-      <w:r/>
-    </w:p>
-    <w:p>
-      <w:pPr>
-        <w:pStyle w:val="Textkrper"/>
-        <w:spacing w:lineRule="auto" w:line="360"/>
-        <w:rPr>
-          <w:sz w:val="24"/>
-          <w:sz w:val="24"/>
-          <w:szCs w:val="20"/>
-          <w:rFonts w:ascii="Arial" w:hAnsi="Arial" w:eastAsia="Times New Roman" w:cs="Times New Roman"/>
-          <w:color w:val="00000A"/>
-          <w:lang w:val="en-US" w:eastAsia="en-US" w:bidi="ar-SA"/>
-        </w:rPr>
-      </w:pPr>
-      <w:r>
-        <w:rPr>
-          <w:rFonts w:eastAsia="Times New Roman" w:cs="Times New Roman" w:ascii="Arial" w:hAnsi="Arial"/>
-          <w:color w:val="00000A"/>
-          <w:sz w:val="24"/>
-          <w:szCs w:val="20"/>
-          <w:lang w:val="en-US" w:eastAsia="en-US" w:bidi="ar-SA"/>
-        </w:rPr>
-      </w:r>
-      <w:r/>
-    </w:p>
-    <w:p>
-      <w:pPr>
-        <w:pStyle w:val="Textkrper"/>
-        <w:spacing w:lineRule="auto" w:line="360"/>
-        <w:rPr>
-          <w:sz w:val="24"/>
-          <w:sz w:val="24"/>
-          <w:szCs w:val="20"/>
-          <w:rFonts w:ascii="Arial" w:hAnsi="Arial" w:eastAsia="Times New Roman" w:cs="Times New Roman"/>
-          <w:color w:val="00000A"/>
-          <w:lang w:val="en-US" w:eastAsia="en-US" w:bidi="ar-SA"/>
-        </w:rPr>
-      </w:pPr>
-      <w:r>
-        <w:rPr>
-          <w:rFonts w:eastAsia="Times New Roman" w:cs="Times New Roman" w:ascii="Arial" w:hAnsi="Arial"/>
-          <w:color w:val="00000A"/>
-          <w:sz w:val="24"/>
-          <w:szCs w:val="20"/>
-          <w:lang w:val="en-US" w:eastAsia="en-US" w:bidi="ar-SA"/>
-        </w:rPr>
-      </w:r>
-      <w:r/>
-    </w:p>
-    <w:p>
-      <w:pPr>
-        <w:pStyle w:val="Textkrper"/>
-        <w:spacing w:lineRule="auto" w:line="360"/>
-        <w:rPr>
-          <w:sz w:val="24"/>
-          <w:sz w:val="24"/>
-          <w:szCs w:val="20"/>
-          <w:rFonts w:ascii="Arial" w:hAnsi="Arial" w:eastAsia="Times New Roman" w:cs="Times New Roman"/>
-          <w:color w:val="00000A"/>
-          <w:lang w:val="en-US" w:eastAsia="en-US" w:bidi="ar-SA"/>
-        </w:rPr>
-      </w:pPr>
-      <w:r>
-        <w:rPr>
-          <w:rFonts w:eastAsia="Times New Roman" w:cs="Times New Roman" w:ascii="Arial" w:hAnsi="Arial"/>
-          <w:color w:val="00000A"/>
-          <w:sz w:val="24"/>
-          <w:szCs w:val="20"/>
-          <w:lang w:val="en-US" w:eastAsia="en-US" w:bidi="ar-SA"/>
-        </w:rPr>
+          <w:color w:val="00000A"/>
+          <w:sz w:val="32"/>
+          <w:szCs w:val="32"/>
+          <w:lang w:val="en-US" w:eastAsia="en-US" w:bidi="ar-SA"/>
+        </w:rPr>
+        <w:tab/>
+        <w:t>2.1 Startup</w:t>
+      </w:r>
+      <w:r/>
+    </w:p>
+    <w:p>
+      <w:pPr>
+        <w:pStyle w:val="Textkrper"/>
+        <w:spacing w:lineRule="auto" w:line="360"/>
+      </w:pPr>
+      <w:r>
+        <w:rPr>
+          <w:rFonts w:eastAsia="Times New Roman" w:cs="Times New Roman" w:ascii="Arial" w:hAnsi="Arial"/>
+          <w:b/>
+          <w:bCs/>
+          <w:color w:val="00000A"/>
+          <w:sz w:val="32"/>
+          <w:szCs w:val="32"/>
+          <w:lang w:val="en-US" w:eastAsia="en-US" w:bidi="ar-SA"/>
+        </w:rPr>
+        <w:tab/>
+        <w:t>2.2</w:t>
+      </w:r>
+      <w:r/>
+    </w:p>
+    <w:p>
+      <w:pPr>
+        <w:pStyle w:val="Textkrper"/>
+        <w:spacing w:lineRule="auto" w:line="360"/>
+      </w:pPr>
+      <w:r>
+        <w:rPr>
+          <w:rFonts w:eastAsia="Times New Roman" w:cs="Times New Roman" w:ascii="Arial" w:hAnsi="Arial"/>
+          <w:b/>
+          <w:bCs/>
+          <w:color w:val="00000A"/>
+          <w:sz w:val="32"/>
+          <w:szCs w:val="32"/>
+          <w:lang w:val="en-US" w:eastAsia="en-US" w:bidi="ar-SA"/>
+        </w:rPr>
+        <w:tab/>
+        <w:t>2.3 Shutdown</w:t>
       </w:r>
       <w:r/>
     </w:p>
@@ -190,7 +1127,13 @@
         </w:rPr>
       </w:pPr>
       <w:r>
-        <w:rPr/>
+        <w:rPr>
+          <w:rFonts w:eastAsia="Times New Roman" w:cs="Times New Roman"/>
+          <w:color w:val="00000A"/>
+          <w:sz w:val="24"/>
+          <w:szCs w:val="20"/>
+          <w:lang w:val="en-US" w:eastAsia="en-US" w:bidi="ar-SA"/>
+        </w:rPr>
       </w:r>
       <w:r/>
     </w:p>
@@ -208,7 +1151,13 @@
         </w:rPr>
       </w:pPr>
       <w:r>
-        <w:rPr/>
+        <w:rPr>
+          <w:rFonts w:eastAsia="Times New Roman" w:cs="Times New Roman"/>
+          <w:color w:val="00000A"/>
+          <w:sz w:val="24"/>
+          <w:szCs w:val="20"/>
+          <w:lang w:val="en-US" w:eastAsia="en-US" w:bidi="ar-SA"/>
+        </w:rPr>
       </w:r>
       <w:r/>
     </w:p>
@@ -226,7 +1175,13 @@
         </w:rPr>
       </w:pPr>
       <w:r>
-        <w:rPr/>
+        <w:rPr>
+          <w:rFonts w:eastAsia="Times New Roman" w:cs="Times New Roman"/>
+          <w:color w:val="00000A"/>
+          <w:sz w:val="24"/>
+          <w:szCs w:val="20"/>
+          <w:lang w:val="en-US" w:eastAsia="en-US" w:bidi="ar-SA"/>
+        </w:rPr>
       </w:r>
       <w:r/>
     </w:p>
@@ -244,7 +1199,13 @@
         </w:rPr>
       </w:pPr>
       <w:r>
-        <w:rPr/>
+        <w:rPr>
+          <w:rFonts w:eastAsia="Times New Roman" w:cs="Times New Roman"/>
+          <w:color w:val="00000A"/>
+          <w:sz w:val="24"/>
+          <w:szCs w:val="20"/>
+          <w:lang w:val="en-US" w:eastAsia="en-US" w:bidi="ar-SA"/>
+        </w:rPr>
       </w:r>
       <w:r/>
     </w:p>
@@ -262,7 +1223,13 @@
         </w:rPr>
       </w:pPr>
       <w:r>
-        <w:rPr/>
+        <w:rPr>
+          <w:rFonts w:eastAsia="Times New Roman" w:cs="Times New Roman"/>
+          <w:color w:val="00000A"/>
+          <w:sz w:val="24"/>
+          <w:szCs w:val="20"/>
+          <w:lang w:val="en-US" w:eastAsia="en-US" w:bidi="ar-SA"/>
+        </w:rPr>
       </w:r>
       <w:r/>
     </w:p>
@@ -280,7 +1247,13 @@
         </w:rPr>
       </w:pPr>
       <w:r>
-        <w:rPr/>
+        <w:rPr>
+          <w:rFonts w:eastAsia="Times New Roman" w:cs="Times New Roman"/>
+          <w:color w:val="00000A"/>
+          <w:sz w:val="24"/>
+          <w:szCs w:val="20"/>
+          <w:lang w:val="en-US" w:eastAsia="en-US" w:bidi="ar-SA"/>
+        </w:rPr>
       </w:r>
       <w:r/>
     </w:p>
@@ -298,7 +1271,13 @@
         </w:rPr>
       </w:pPr>
       <w:r>
-        <w:rPr/>
+        <w:rPr>
+          <w:rFonts w:eastAsia="Times New Roman" w:cs="Times New Roman"/>
+          <w:color w:val="00000A"/>
+          <w:sz w:val="24"/>
+          <w:szCs w:val="20"/>
+          <w:lang w:val="en-US" w:eastAsia="en-US" w:bidi="ar-SA"/>
+        </w:rPr>
       </w:r>
       <w:r/>
     </w:p>
@@ -316,7 +1295,13 @@
         </w:rPr>
       </w:pPr>
       <w:r>
-        <w:rPr/>
+        <w:rPr>
+          <w:rFonts w:eastAsia="Times New Roman" w:cs="Times New Roman"/>
+          <w:color w:val="00000A"/>
+          <w:sz w:val="24"/>
+          <w:szCs w:val="20"/>
+          <w:lang w:val="en-US" w:eastAsia="en-US" w:bidi="ar-SA"/>
+        </w:rPr>
       </w:r>
       <w:r/>
     </w:p>
@@ -334,7 +1319,13 @@
         </w:rPr>
       </w:pPr>
       <w:r>
-        <w:rPr/>
+        <w:rPr>
+          <w:rFonts w:eastAsia="Times New Roman" w:cs="Times New Roman"/>
+          <w:color w:val="00000A"/>
+          <w:sz w:val="24"/>
+          <w:szCs w:val="20"/>
+          <w:lang w:val="en-US" w:eastAsia="en-US" w:bidi="ar-SA"/>
+        </w:rPr>
       </w:r>
       <w:r/>
     </w:p>
@@ -352,79 +1343,13 @@
         </w:rPr>
       </w:pPr>
       <w:r>
-        <w:rPr/>
-      </w:r>
-      <w:r/>
-    </w:p>
-    <w:p>
-      <w:pPr>
-        <w:pStyle w:val="Textkrper"/>
-        <w:spacing w:lineRule="auto" w:line="360"/>
-        <w:rPr>
-          <w:sz w:val="24"/>
-          <w:sz w:val="24"/>
-          <w:szCs w:val="20"/>
-          <w:rFonts w:ascii="Times New Roman" w:hAnsi="Times New Roman" w:eastAsia="Times New Roman" w:cs="Times New Roman"/>
-          <w:color w:val="00000A"/>
-          <w:lang w:val="en-US" w:eastAsia="en-US" w:bidi="ar-SA"/>
-        </w:rPr>
-      </w:pPr>
-      <w:r>
-        <w:rPr/>
-      </w:r>
-      <w:r/>
-    </w:p>
-    <w:p>
-      <w:pPr>
-        <w:pStyle w:val="Textkrper"/>
-        <w:spacing w:lineRule="auto" w:line="360"/>
-        <w:rPr>
-          <w:sz w:val="24"/>
-          <w:sz w:val="24"/>
-          <w:szCs w:val="20"/>
-          <w:rFonts w:ascii="Times New Roman" w:hAnsi="Times New Roman" w:eastAsia="Times New Roman" w:cs="Times New Roman"/>
-          <w:color w:val="00000A"/>
-          <w:lang w:val="en-US" w:eastAsia="en-US" w:bidi="ar-SA"/>
-        </w:rPr>
-      </w:pPr>
-      <w:r>
-        <w:rPr/>
-      </w:r>
-      <w:r/>
-    </w:p>
-    <w:p>
-      <w:pPr>
-        <w:pStyle w:val="Textkrper"/>
-        <w:spacing w:lineRule="auto" w:line="360"/>
-        <w:rPr>
-          <w:sz w:val="24"/>
-          <w:sz w:val="24"/>
-          <w:szCs w:val="20"/>
-          <w:rFonts w:ascii="Times New Roman" w:hAnsi="Times New Roman" w:eastAsia="Times New Roman" w:cs="Times New Roman"/>
-          <w:color w:val="00000A"/>
-          <w:lang w:val="en-US" w:eastAsia="en-US" w:bidi="ar-SA"/>
-        </w:rPr>
-      </w:pPr>
-      <w:r>
-        <w:rPr/>
-      </w:r>
-      <w:r/>
-    </w:p>
-    <w:p>
-      <w:pPr>
-        <w:pStyle w:val="Textkrper"/>
-        <w:spacing w:lineRule="auto" w:line="360"/>
-        <w:rPr>
-          <w:sz w:val="24"/>
-          <w:sz w:val="24"/>
-          <w:szCs w:val="20"/>
-          <w:rFonts w:ascii="Times New Roman" w:hAnsi="Times New Roman" w:eastAsia="Times New Roman" w:cs="Times New Roman"/>
-          <w:color w:val="00000A"/>
-          <w:lang w:val="en-US" w:eastAsia="en-US" w:bidi="ar-SA"/>
-        </w:rPr>
-      </w:pPr>
-      <w:r>
-        <w:rPr/>
+        <w:rPr>
+          <w:rFonts w:eastAsia="Times New Roman" w:cs="Times New Roman"/>
+          <w:color w:val="00000A"/>
+          <w:sz w:val="24"/>
+          <w:szCs w:val="20"/>
+          <w:lang w:val="en-US" w:eastAsia="en-US" w:bidi="ar-SA"/>
+        </w:rPr>
       </w:r>
       <w:r/>
     </w:p>
@@ -498,7 +1423,7 @@
       <w:fldChar w:fldCharType="separate"/>
     </w:r>
     <w:r>
-      <w:t>2</w:t>
+      <w:t>3</w:t>
     </w:r>
     <w:r>
       <w:fldChar w:fldCharType="end"/>

</xml_diff>